<commit_message>
Accountant Persona User Stories
</commit_message>
<xml_diff>
--- a/User Stories/User Story Accoutant Persona.docx
+++ b/User Stories/User Story Accoutant Persona.docx
@@ -16,7 +16,7 @@
     </w:p>
     <w:p>
       <w:r>
-        <w:t>As an accountant, I want to be able to log in to the accounting software securely, using my credentials, so that I can access and manage financial data for the organization.</w:t>
+        <w:t>As a prospective accountant, I want to register for an account in the accounting software, providing necessary information, so that I can access and manage financial data for the organization.</w:t>
       </w:r>
     </w:p>
     <w:p>
@@ -28,7 +28,7 @@
         <w:t>Acceptance Criteria</w:t>
       </w:r>
       <w:r>
-        <w:t>:</w:t>
+        <w:t xml:space="preserve">: </w:t>
       </w:r>
     </w:p>
     <w:p>
@@ -36,26 +36,36 @@
         <w:pStyle w:val="ListParagraph"/>
         <w:numPr>
           <w:ilvl w:val="0"/>
-          <w:numId w:val="4"/>
+          <w:numId w:val="8"/>
         </w:numPr>
       </w:pPr>
       <w:r>
         <w:t>GIVEN</w:t>
       </w:r>
       <w:r>
-        <w:t xml:space="preserve"> I am an accountant, </w:t>
-      </w:r>
+        <w:t xml:space="preserve"> I am a new user</w:t>
+      </w:r>
+    </w:p>
+    <w:p>
+      <w:pPr>
+        <w:pStyle w:val="ListParagraph"/>
+      </w:pPr>
       <w:r>
         <w:t>WHEN</w:t>
       </w:r>
       <w:r>
-        <w:t xml:space="preserve"> I navigate to the login page of the accounting software, </w:t>
-      </w:r>
+        <w:t xml:space="preserve"> I access the registration page of the accounting software</w:t>
+      </w:r>
+    </w:p>
+    <w:p>
+      <w:pPr>
+        <w:pStyle w:val="ListParagraph"/>
+      </w:pPr>
       <w:r>
         <w:t>THEN</w:t>
       </w:r>
       <w:r>
-        <w:t xml:space="preserve"> I should see fields for entering my username and password.</w:t>
+        <w:t xml:space="preserve"> I should see fields for entering my full name, email address, desired username, and password.</w:t>
       </w:r>
     </w:p>
     <w:p>
@@ -63,32 +73,36 @@
         <w:pStyle w:val="ListParagraph"/>
         <w:numPr>
           <w:ilvl w:val="0"/>
-          <w:numId w:val="4"/>
+          <w:numId w:val="8"/>
         </w:numPr>
       </w:pPr>
       <w:r>
         <w:t>GIVEN</w:t>
       </w:r>
       <w:r>
-        <w:t xml:space="preserve"> I enter a valid username and password, </w:t>
-      </w:r>
+        <w:t xml:space="preserve"> I enter valid information into all required fields </w:t>
+      </w:r>
+    </w:p>
+    <w:p>
+      <w:pPr>
+        <w:pStyle w:val="ListParagraph"/>
+      </w:pPr>
       <w:r>
         <w:t>WHEN</w:t>
       </w:r>
       <w:r>
-        <w:t xml:space="preserve"> I submit the login form, </w:t>
-      </w:r>
+        <w:t xml:space="preserve"> I submit the registration form </w:t>
+      </w:r>
+    </w:p>
+    <w:p>
+      <w:pPr>
+        <w:pStyle w:val="ListParagraph"/>
+      </w:pPr>
       <w:r>
         <w:t>THEN</w:t>
       </w:r>
       <w:r>
-        <w:t xml:space="preserve"> I should be successfully au</w:t>
-      </w:r>
-      <w:r>
-        <w:t>then</w:t>
-      </w:r>
-      <w:r>
-        <w:t>ticated and directed to the dashboard or home page of the accounting software.</w:t>
+        <w:t xml:space="preserve"> my account should be successfully created, and I should receive a confirmation email.</w:t>
       </w:r>
     </w:p>
     <w:p>
@@ -96,26 +110,153 @@
         <w:pStyle w:val="ListParagraph"/>
         <w:numPr>
           <w:ilvl w:val="0"/>
-          <w:numId w:val="4"/>
+          <w:numId w:val="8"/>
         </w:numPr>
       </w:pPr>
       <w:r>
         <w:t>GIVEN</w:t>
       </w:r>
       <w:r>
-        <w:t xml:space="preserve"> I enter an invalid username or password, </w:t>
-      </w:r>
+        <w:t xml:space="preserve"> I enter an email address that is already associated with an existing account</w:t>
+      </w:r>
+    </w:p>
+    <w:p>
+      <w:pPr>
+        <w:pStyle w:val="ListParagraph"/>
+      </w:pPr>
       <w:r>
         <w:t>WHEN</w:t>
       </w:r>
       <w:r>
-        <w:t xml:space="preserve"> I submit the login form, </w:t>
-      </w:r>
+        <w:t xml:space="preserve"> I submit the registration form</w:t>
+      </w:r>
+    </w:p>
+    <w:p>
+      <w:pPr>
+        <w:pStyle w:val="ListParagraph"/>
+      </w:pPr>
       <w:r>
         <w:t>THEN</w:t>
       </w:r>
       <w:r>
-        <w:t xml:space="preserve"> I should receive an error message indicating that the credentials provided are incorrect.</w:t>
+        <w:t xml:space="preserve"> I should receive an error message indicating that the email address is already in use, prompting me to log in or reset my password if necessary.</w:t>
+      </w:r>
+    </w:p>
+    <w:p>
+      <w:pPr>
+        <w:pStyle w:val="ListParagraph"/>
+        <w:numPr>
+          <w:ilvl w:val="0"/>
+          <w:numId w:val="8"/>
+        </w:numPr>
+      </w:pPr>
+      <w:r>
+        <w:t>GIVEN</w:t>
+      </w:r>
+      <w:r>
+        <w:t xml:space="preserve"> I enter a password that does not meet the minimum security requirements (e.g., length, complexity)</w:t>
+      </w:r>
+    </w:p>
+    <w:p>
+      <w:pPr>
+        <w:pStyle w:val="ListParagraph"/>
+      </w:pPr>
+      <w:r>
+        <w:t>WHEN</w:t>
+      </w:r>
+      <w:r>
+        <w:t xml:space="preserve"> I submit the registration form</w:t>
+      </w:r>
+    </w:p>
+    <w:p>
+      <w:pPr>
+        <w:pStyle w:val="ListParagraph"/>
+      </w:pPr>
+      <w:r>
+        <w:t>THEN</w:t>
+      </w:r>
+      <w:r>
+        <w:t xml:space="preserve"> I should receive an error message indicating the password requirements and prompting me to choose a stronger password.</w:t>
+      </w:r>
+    </w:p>
+    <w:p>
+      <w:pPr>
+        <w:pStyle w:val="ListParagraph"/>
+        <w:numPr>
+          <w:ilvl w:val="0"/>
+          <w:numId w:val="8"/>
+        </w:numPr>
+      </w:pPr>
+      <w:r>
+        <w:t>GIVEN</w:t>
+      </w:r>
+      <w:r>
+        <w:t xml:space="preserve"> I submit the registration form with incomplete or invalid information</w:t>
+      </w:r>
+    </w:p>
+    <w:p>
+      <w:pPr>
+        <w:pStyle w:val="ListParagraph"/>
+      </w:pPr>
+      <w:r>
+        <w:t>WHEN</w:t>
+      </w:r>
+      <w:r>
+        <w:t xml:space="preserve"> I attempt to register</w:t>
+      </w:r>
+    </w:p>
+    <w:p>
+      <w:pPr>
+        <w:pStyle w:val="ListParagraph"/>
+      </w:pPr>
+      <w:r>
+        <w:t>THEN</w:t>
+      </w:r>
+      <w:r>
+        <w:t xml:space="preserve"> appropriate error messages should be displayed, prompting me to correct the errors before proceeding.</w:t>
+      </w:r>
+    </w:p>
+    <w:p>
+      <w:pPr>
+        <w:pStyle w:val="ListParagraph"/>
+        <w:numPr>
+          <w:ilvl w:val="0"/>
+          <w:numId w:val="8"/>
+        </w:numPr>
+      </w:pPr>
+      <w:r>
+        <w:t>GIVEN</w:t>
+      </w:r>
+      <w:r>
+        <w:t xml:space="preserve"> I successfully register for an account</w:t>
+      </w:r>
+    </w:p>
+    <w:p>
+      <w:pPr>
+        <w:pStyle w:val="ListParagraph"/>
+      </w:pPr>
+      <w:r>
+        <w:t>WHEN</w:t>
+      </w:r>
+      <w:r>
+        <w:t xml:space="preserve"> I log in with my credentials</w:t>
+      </w:r>
+    </w:p>
+    <w:p>
+      <w:pPr>
+        <w:pStyle w:val="ListParagraph"/>
+      </w:pPr>
+      <w:r>
+        <w:t>THEN</w:t>
+      </w:r>
+      <w:r>
+        <w:t xml:space="preserve"> I should be au</w:t>
+      </w:r>
+      <w:r>
+        <w:t>then</w:t>
+      </w:r>
+      <w:r>
+        <w:t>ticated and directed to the dashboard of the accounting software..</w:t>
       </w:r>
     </w:p>
     <w:p/>
@@ -133,13 +274,7 @@
     </w:p>
     <w:p>
       <w:r>
-        <w:t>As an accountant, I want to be able to add a new company to our accounting software, providing essential details such as the company name, owner's name, address, country, state, and pin</w:t>
-      </w:r>
-      <w:r>
-        <w:t xml:space="preserve"> </w:t>
-      </w:r>
-      <w:r>
-        <w:t>code, so that I can accurately set up and manage financial records for the new entity.</w:t>
+        <w:t>As an accountant, I want to be able to log in to the accounting software securely, using my credentials, so that I can access and manage financial data for the organization.</w:t>
       </w:r>
     </w:p>
     <w:p>
@@ -159,20 +294,15 @@
         <w:pStyle w:val="ListParagraph"/>
         <w:numPr>
           <w:ilvl w:val="0"/>
-          <w:numId w:val="2"/>
+          <w:numId w:val="4"/>
         </w:numPr>
       </w:pPr>
       <w:r>
         <w:t>GIVEN</w:t>
       </w:r>
       <w:r>
-        <w:t xml:space="preserve"> I am an accountant logged into the accounting </w:t>
-      </w:r>
-      <w:proofErr w:type="gramStart"/>
-      <w:r>
-        <w:t>software</w:t>
-      </w:r>
-      <w:proofErr w:type="gramEnd"/>
+        <w:t xml:space="preserve"> I am an accountant</w:t>
+      </w:r>
     </w:p>
     <w:p>
       <w:pPr>
@@ -182,7 +312,7 @@
         <w:t>WHEN</w:t>
       </w:r>
       <w:r>
-        <w:t xml:space="preserve"> I navigate to the "Add Company" section</w:t>
+        <w:t xml:space="preserve"> I navigate to the login page of the accounting software</w:t>
       </w:r>
     </w:p>
     <w:p>
@@ -193,13 +323,129 @@
         <w:t>THEN</w:t>
       </w:r>
       <w:r>
-        <w:t xml:space="preserve"> I should see fields for entering the company name, owner's name, address, country, state, and pin</w:t>
+        <w:t xml:space="preserve"> I should see fields for entering my username and password.</w:t>
+      </w:r>
+    </w:p>
+    <w:p>
+      <w:pPr>
+        <w:pStyle w:val="ListParagraph"/>
+        <w:numPr>
+          <w:ilvl w:val="0"/>
+          <w:numId w:val="4"/>
+        </w:numPr>
+      </w:pPr>
+      <w:r>
+        <w:t>GIVEN</w:t>
+      </w:r>
+      <w:r>
+        <w:t xml:space="preserve"> I enter a valid username and password</w:t>
+      </w:r>
+    </w:p>
+    <w:p>
+      <w:pPr>
+        <w:pStyle w:val="ListParagraph"/>
+      </w:pPr>
+      <w:r>
+        <w:t>WHEN</w:t>
+      </w:r>
+      <w:r>
+        <w:t xml:space="preserve"> I submit the login form</w:t>
+      </w:r>
+    </w:p>
+    <w:p>
+      <w:pPr>
+        <w:pStyle w:val="ListParagraph"/>
+      </w:pPr>
+      <w:r>
+        <w:t>THEN</w:t>
+      </w:r>
+      <w:r>
+        <w:t xml:space="preserve"> I should be successfully </w:t>
+      </w:r>
+      <w:r>
+        <w:t>authenticated</w:t>
+      </w:r>
+      <w:r>
+        <w:t xml:space="preserve"> and directed to the dashboard of the accounting software.</w:t>
+      </w:r>
+    </w:p>
+    <w:p>
+      <w:pPr>
+        <w:pStyle w:val="ListParagraph"/>
+      </w:pPr>
+    </w:p>
+    <w:p>
+      <w:pPr>
+        <w:pStyle w:val="ListParagraph"/>
+        <w:numPr>
+          <w:ilvl w:val="0"/>
+          <w:numId w:val="4"/>
+        </w:numPr>
+      </w:pPr>
+      <w:r>
+        <w:lastRenderedPageBreak/>
+        <w:t>GIVEN</w:t>
+      </w:r>
+      <w:r>
+        <w:t xml:space="preserve"> I enter an invalid username or password</w:t>
+      </w:r>
+    </w:p>
+    <w:p>
+      <w:pPr>
+        <w:pStyle w:val="ListParagraph"/>
+      </w:pPr>
+      <w:r>
+        <w:t>WHEN</w:t>
+      </w:r>
+      <w:r>
+        <w:t xml:space="preserve"> I submit the login form</w:t>
+      </w:r>
+    </w:p>
+    <w:p>
+      <w:pPr>
+        <w:pStyle w:val="ListParagraph"/>
+      </w:pPr>
+      <w:r>
+        <w:t>THEN</w:t>
+      </w:r>
+      <w:r>
+        <w:t xml:space="preserve"> I should receive an error message indicating that the credentials provided are incorrect.</w:t>
+      </w:r>
+    </w:p>
+    <w:p/>
+    <w:p>
+      <w:r>
+        <w:rPr>
+          <w:b/>
+          <w:bCs/>
+        </w:rPr>
+        <w:t>User Story</w:t>
+      </w:r>
+      <w:r>
+        <w:t>:</w:t>
+      </w:r>
+    </w:p>
+    <w:p>
+      <w:r>
+        <w:t>As an accountant, I want to be able to add a new company to our accounting software, providing essential details such as the company name, owner's name, address, country, state, and pin</w:t>
       </w:r>
       <w:r>
         <w:t xml:space="preserve"> </w:t>
       </w:r>
       <w:r>
-        <w:t>code.</w:t>
+        <w:t>code, so that I can accurately set up and manage financial records for the new entity.</w:t>
+      </w:r>
+    </w:p>
+    <w:p>
+      <w:r>
+        <w:rPr>
+          <w:b/>
+          <w:bCs/>
+        </w:rPr>
+        <w:t>Acceptance Criteria</w:t>
+      </w:r>
+      <w:r>
+        <w:t>:</w:t>
       </w:r>
     </w:p>
     <w:p>
@@ -214,35 +460,35 @@
         <w:t>GIVEN</w:t>
       </w:r>
       <w:r>
-        <w:t xml:space="preserve"> I enter a valid company name, owner's name, address, country, state, and pin</w:t>
+        <w:t xml:space="preserve"> I am an accountant logged into the accounting software</w:t>
+      </w:r>
+    </w:p>
+    <w:p>
+      <w:pPr>
+        <w:pStyle w:val="ListParagraph"/>
+      </w:pPr>
+      <w:r>
+        <w:t>WHEN</w:t>
+      </w:r>
+      <w:r>
+        <w:t xml:space="preserve"> I navigate to the "Add Company" section</w:t>
+      </w:r>
+    </w:p>
+    <w:p>
+      <w:pPr>
+        <w:pStyle w:val="ListParagraph"/>
+      </w:pPr>
+      <w:r>
+        <w:t>THEN</w:t>
+      </w:r>
+      <w:r>
+        <w:t xml:space="preserve"> I should see fields for entering the company name, owner's name, address, country, state, and pin</w:t>
       </w:r>
       <w:r>
         <w:t xml:space="preserve"> </w:t>
       </w:r>
       <w:r>
-        <w:t xml:space="preserve">code, </w:t>
-      </w:r>
-      <w:r>
-        <w:t>WHEN</w:t>
-      </w:r>
-      <w:r>
-        <w:t xml:space="preserve"> I submit the </w:t>
-      </w:r>
-      <w:proofErr w:type="gramStart"/>
-      <w:r>
-        <w:t>form</w:t>
-      </w:r>
-      <w:proofErr w:type="gramEnd"/>
-    </w:p>
-    <w:p>
-      <w:pPr>
-        <w:pStyle w:val="ListParagraph"/>
-      </w:pPr>
-      <w:r>
-        <w:t>THEN</w:t>
-      </w:r>
-      <w:r>
-        <w:t xml:space="preserve"> the new company should be successfully added to the accounting software's database.</w:t>
+        <w:t>code.</w:t>
       </w:r>
     </w:p>
     <w:p>
@@ -257,7 +503,7 @@
         <w:t>GIVEN</w:t>
       </w:r>
       <w:r>
-        <w:t xml:space="preserve"> I enter an invalid company name, owner's name, address, country, state, or pin</w:t>
+        <w:t xml:space="preserve"> I enter a valid company name, owner's name, address, country, state, and pin</w:t>
       </w:r>
       <w:r>
         <w:t xml:space="preserve"> </w:t>
@@ -269,13 +515,8 @@
         <w:t>WHEN</w:t>
       </w:r>
       <w:r>
-        <w:t xml:space="preserve"> I submit the </w:t>
-      </w:r>
-      <w:proofErr w:type="gramStart"/>
-      <w:r>
-        <w:t>form</w:t>
-      </w:r>
-      <w:proofErr w:type="gramEnd"/>
+        <w:t xml:space="preserve"> I submit the form</w:t>
+      </w:r>
     </w:p>
     <w:p>
       <w:pPr>
@@ -285,7 +526,7 @@
         <w:t>THEN</w:t>
       </w:r>
       <w:r>
-        <w:t xml:space="preserve"> appropriate error messages should be displayed, prompting me to correct the errors before proceeding.</w:t>
+        <w:t xml:space="preserve"> the new company should be successfully added to the accounting software's database.</w:t>
       </w:r>
     </w:p>
     <w:p>
@@ -300,21 +541,19 @@
         <w:t>GIVEN</w:t>
       </w:r>
       <w:r>
-        <w:t xml:space="preserve"> I enter a company name or owner's name containing only special characters or symbols, </w:t>
+        <w:t xml:space="preserve"> I enter an invalid company name, owner's name, address, country, state, or pin</w:t>
+      </w:r>
+      <w:r>
+        <w:t xml:space="preserve"> </w:t>
+      </w:r>
+      <w:r>
+        <w:t xml:space="preserve">code, </w:t>
       </w:r>
       <w:r>
         <w:t>WHEN</w:t>
       </w:r>
       <w:r>
-        <w:t xml:space="preserve"> I submit the </w:t>
-      </w:r>
-      <w:proofErr w:type="gramStart"/>
-      <w:r>
-        <w:t>form</w:t>
-      </w:r>
-      <w:proofErr w:type="gramEnd"/>
-      <w:r>
-        <w:t xml:space="preserve"> </w:t>
+        <w:t xml:space="preserve"> I submit the form</w:t>
       </w:r>
     </w:p>
     <w:p>
@@ -325,7 +564,7 @@
         <w:t>THEN</w:t>
       </w:r>
       <w:r>
-        <w:t xml:space="preserve"> the system should prompt me to enter a valid alphanumeric name for the company or owner.</w:t>
+        <w:t xml:space="preserve"> appropriate error messages should be displayed, prompting me to correct the errors before proceeding.</w:t>
       </w:r>
     </w:p>
     <w:p>
@@ -340,19 +579,46 @@
         <w:t>GIVEN</w:t>
       </w:r>
       <w:r>
+        <w:t xml:space="preserve"> I enter a company name or owner's name containing only special characters or symbols, </w:t>
+      </w:r>
+      <w:r>
+        <w:t>WHEN</w:t>
+      </w:r>
+      <w:r>
+        <w:t xml:space="preserve"> I submit the form </w:t>
+      </w:r>
+    </w:p>
+    <w:p>
+      <w:pPr>
+        <w:pStyle w:val="ListParagraph"/>
+      </w:pPr>
+      <w:r>
+        <w:t>THEN</w:t>
+      </w:r>
+      <w:r>
+        <w:t xml:space="preserve"> the system should prompt me to enter a valid alphanumeric name for the company or owner.</w:t>
+      </w:r>
+    </w:p>
+    <w:p>
+      <w:pPr>
+        <w:pStyle w:val="ListParagraph"/>
+        <w:numPr>
+          <w:ilvl w:val="0"/>
+          <w:numId w:val="2"/>
+        </w:numPr>
+      </w:pPr>
+      <w:r>
+        <w:t>GIVEN</w:t>
+      </w:r>
+      <w:r>
         <w:t xml:space="preserve"> I enter a pin</w:t>
       </w:r>
       <w:r>
         <w:t xml:space="preserve"> </w:t>
       </w:r>
       <w:r>
-        <w:t xml:space="preserve">code containing non-numeric </w:t>
-      </w:r>
-      <w:proofErr w:type="gramStart"/>
-      <w:r>
-        <w:t>characters</w:t>
-      </w:r>
-      <w:proofErr w:type="gramEnd"/>
+        <w:t>code containing non-numeric characters</w:t>
+      </w:r>
     </w:p>
     <w:p>
       <w:pPr>
@@ -852,6 +1118,119 @@
     </w:lvl>
   </w:abstractNum>
   <w:abstractNum w:abstractNumId="4" w15:restartNumberingAfterBreak="0">
+    <w:nsid w:val="41563537"/>
+    <w:multiLevelType w:val="hybridMultilevel"/>
+    <w:tmpl w:val="4BB01270"/>
+    <w:lvl w:ilvl="0" w:tplc="04090001">
+      <w:start w:val="1"/>
+      <w:numFmt w:val="bullet"/>
+      <w:lvlText w:val=""/>
+      <w:lvlJc w:val="left"/>
+      <w:pPr>
+        <w:ind w:left="720" w:hanging="360"/>
+      </w:pPr>
+      <w:rPr>
+        <w:rFonts w:ascii="Symbol" w:hAnsi="Symbol" w:hint="default"/>
+      </w:rPr>
+    </w:lvl>
+    <w:lvl w:ilvl="1" w:tplc="04090003" w:tentative="1">
+      <w:start w:val="1"/>
+      <w:numFmt w:val="bullet"/>
+      <w:lvlText w:val="o"/>
+      <w:lvlJc w:val="left"/>
+      <w:pPr>
+        <w:ind w:left="1440" w:hanging="360"/>
+      </w:pPr>
+      <w:rPr>
+        <w:rFonts w:ascii="Courier New" w:hAnsi="Courier New" w:cs="Courier New" w:hint="default"/>
+      </w:rPr>
+    </w:lvl>
+    <w:lvl w:ilvl="2" w:tplc="04090005" w:tentative="1">
+      <w:start w:val="1"/>
+      <w:numFmt w:val="bullet"/>
+      <w:lvlText w:val=""/>
+      <w:lvlJc w:val="left"/>
+      <w:pPr>
+        <w:ind w:left="2160" w:hanging="360"/>
+      </w:pPr>
+      <w:rPr>
+        <w:rFonts w:ascii="Wingdings" w:hAnsi="Wingdings" w:hint="default"/>
+      </w:rPr>
+    </w:lvl>
+    <w:lvl w:ilvl="3" w:tplc="04090001" w:tentative="1">
+      <w:start w:val="1"/>
+      <w:numFmt w:val="bullet"/>
+      <w:lvlText w:val=""/>
+      <w:lvlJc w:val="left"/>
+      <w:pPr>
+        <w:ind w:left="2880" w:hanging="360"/>
+      </w:pPr>
+      <w:rPr>
+        <w:rFonts w:ascii="Symbol" w:hAnsi="Symbol" w:hint="default"/>
+      </w:rPr>
+    </w:lvl>
+    <w:lvl w:ilvl="4" w:tplc="04090003" w:tentative="1">
+      <w:start w:val="1"/>
+      <w:numFmt w:val="bullet"/>
+      <w:lvlText w:val="o"/>
+      <w:lvlJc w:val="left"/>
+      <w:pPr>
+        <w:ind w:left="3600" w:hanging="360"/>
+      </w:pPr>
+      <w:rPr>
+        <w:rFonts w:ascii="Courier New" w:hAnsi="Courier New" w:cs="Courier New" w:hint="default"/>
+      </w:rPr>
+    </w:lvl>
+    <w:lvl w:ilvl="5" w:tplc="04090005" w:tentative="1">
+      <w:start w:val="1"/>
+      <w:numFmt w:val="bullet"/>
+      <w:lvlText w:val=""/>
+      <w:lvlJc w:val="left"/>
+      <w:pPr>
+        <w:ind w:left="4320" w:hanging="360"/>
+      </w:pPr>
+      <w:rPr>
+        <w:rFonts w:ascii="Wingdings" w:hAnsi="Wingdings" w:hint="default"/>
+      </w:rPr>
+    </w:lvl>
+    <w:lvl w:ilvl="6" w:tplc="04090001" w:tentative="1">
+      <w:start w:val="1"/>
+      <w:numFmt w:val="bullet"/>
+      <w:lvlText w:val=""/>
+      <w:lvlJc w:val="left"/>
+      <w:pPr>
+        <w:ind w:left="5040" w:hanging="360"/>
+      </w:pPr>
+      <w:rPr>
+        <w:rFonts w:ascii="Symbol" w:hAnsi="Symbol" w:hint="default"/>
+      </w:rPr>
+    </w:lvl>
+    <w:lvl w:ilvl="7" w:tplc="04090003" w:tentative="1">
+      <w:start w:val="1"/>
+      <w:numFmt w:val="bullet"/>
+      <w:lvlText w:val="o"/>
+      <w:lvlJc w:val="left"/>
+      <w:pPr>
+        <w:ind w:left="5760" w:hanging="360"/>
+      </w:pPr>
+      <w:rPr>
+        <w:rFonts w:ascii="Courier New" w:hAnsi="Courier New" w:cs="Courier New" w:hint="default"/>
+      </w:rPr>
+    </w:lvl>
+    <w:lvl w:ilvl="8" w:tplc="04090005" w:tentative="1">
+      <w:start w:val="1"/>
+      <w:numFmt w:val="bullet"/>
+      <w:lvlText w:val=""/>
+      <w:lvlJc w:val="left"/>
+      <w:pPr>
+        <w:ind w:left="6480" w:hanging="360"/>
+      </w:pPr>
+      <w:rPr>
+        <w:rFonts w:ascii="Wingdings" w:hAnsi="Wingdings" w:hint="default"/>
+      </w:rPr>
+    </w:lvl>
+  </w:abstractNum>
+  <w:abstractNum w:abstractNumId="5" w15:restartNumberingAfterBreak="0">
     <w:nsid w:val="5A3B55A0"/>
     <w:multiLevelType w:val="hybridMultilevel"/>
     <w:tmpl w:val="7CF42D8E"/>
@@ -964,7 +1343,7 @@
       </w:rPr>
     </w:lvl>
   </w:abstractNum>
-  <w:abstractNum w:abstractNumId="5" w15:restartNumberingAfterBreak="0">
+  <w:abstractNum w:abstractNumId="6" w15:restartNumberingAfterBreak="0">
     <w:nsid w:val="6E447B25"/>
     <w:multiLevelType w:val="multilevel"/>
     <w:tmpl w:val="00A4E586"/>
@@ -1113,7 +1492,7 @@
       </w:rPr>
     </w:lvl>
   </w:abstractNum>
-  <w:abstractNum w:abstractNumId="6" w15:restartNumberingAfterBreak="0">
+  <w:abstractNum w:abstractNumId="7" w15:restartNumberingAfterBreak="0">
     <w:nsid w:val="7D730B62"/>
     <w:multiLevelType w:val="multilevel"/>
     <w:tmpl w:val="CD62D9D6"/>
@@ -1240,16 +1619,19 @@
     <w:abstractNumId w:val="3"/>
   </w:num>
   <w:num w:numId="4" w16cid:durableId="610822036">
-    <w:abstractNumId w:val="4"/>
+    <w:abstractNumId w:val="5"/>
   </w:num>
   <w:num w:numId="5" w16cid:durableId="178204862">
-    <w:abstractNumId w:val="6"/>
+    <w:abstractNumId w:val="7"/>
   </w:num>
   <w:num w:numId="6" w16cid:durableId="664213006">
-    <w:abstractNumId w:val="5"/>
+    <w:abstractNumId w:val="6"/>
   </w:num>
   <w:num w:numId="7" w16cid:durableId="1524629807">
     <w:abstractNumId w:val="1"/>
+  </w:num>
+  <w:num w:numId="8" w16cid:durableId="1741488679">
+    <w:abstractNumId w:val="4"/>
   </w:num>
 </w:numbering>
 </file>

</xml_diff>